<commit_message>
incorporate MLH feedback into summary and details. fixes #8
</commit_message>
<xml_diff>
--- a/docassemble/MichiganFoodStampCalculator/data/templates/snap-details.docx
+++ b/docassemble/MichiganFoodStampCalculator/data/templates/snap-details.docx
@@ -5,11 +5,14 @@
     <w:p>
       <w:pPr>
         <w:pStyle w:val="Heading1"/>
+        <w:spacing w:before="200" w:after="200"/>
         <w:jc w:val="center"/>
         <w:rPr>
           <w:color w:val="024442"/>
         </w:rPr>
       </w:pPr>
+      <w:bookmarkStart w:id="0" w:name="_GoBack"/>
+      <w:bookmarkEnd w:id="0"/>
       <w:r>
         <w:rPr>
           <w:color w:val="024442"/>
@@ -20,6 +23,50 @@
     <w:p>
       <w:r>
         <w:t>(Input items are highlighted in golden color).</w:t>
+      </w:r>
+    </w:p>
+    <w:p>
+      <w:r>
+        <w:t>Y</w:t>
+      </w:r>
+      <w:r>
+        <w:t xml:space="preserve">our </w:t>
+      </w:r>
+      <w:r>
+        <w:rPr>
+          <w:b/>
+        </w:rPr>
+        <w:t>estimated</w:t>
+      </w:r>
+      <w:r>
+        <w:t xml:space="preserve"> food stamp allotment is </w:t>
+      </w:r>
+      <w:r>
+        <w:rPr>
+          <w:b/>
+        </w:rPr>
+        <w:t>${{ (FinalResult)|round|int }} per month</w:t>
+      </w:r>
+      <w:r>
+        <w:t>.</w:t>
+      </w:r>
+      <w:r>
+        <w:t xml:space="preserve"> </w:t>
+      </w:r>
+      <w:r>
+        <w:t xml:space="preserve">Below is a detailed explanation of how this number was calculated. You can review it to make sure all the information is correct. If anything doesn't look right, you can return to the tool and correct or change an amount to see if it changes your </w:t>
+      </w:r>
+      <w:r>
+        <w:t>estimated f</w:t>
+      </w:r>
+      <w:r>
+        <w:t xml:space="preserve">ood </w:t>
+      </w:r>
+      <w:r>
+        <w:t>s</w:t>
+      </w:r>
+      <w:r>
+        <w:t>tamp amount.</w:t>
       </w:r>
     </w:p>
     <w:p>
@@ -145,10 +192,7 @@
               <w:spacing w:after="0" w:line="240" w:lineRule="auto"/>
             </w:pPr>
             <w:r>
-              <w:t>{{ ElderlyOrDisabled</w:t>
-            </w:r>
-            <w:r>
-              <w:t xml:space="preserve"> }}</w:t>
+              <w:t>{{ ElderlyOrDisabled }}</w:t>
             </w:r>
           </w:p>
         </w:tc>
@@ -454,10 +498,7 @@
               <w:jc w:val="right"/>
             </w:pPr>
             <w:r>
-              <w:t>${{ ‘</w:t>
-            </w:r>
-            <w:r>
-              <w:t>{:,.0f}’.format(biWUIC) }}</w:t>
+              <w:t>${{ ‘{:,.0f}’.format(biWUIC) }}</w:t>
             </w:r>
           </w:p>
         </w:tc>
@@ -556,11 +597,11 @@
               <w:spacing w:after="0" w:line="240" w:lineRule="auto"/>
               <w:jc w:val="right"/>
             </w:pPr>
-            <w:bookmarkStart w:id="0" w:name="__DdeLink__1180_1398964937"/>
+            <w:bookmarkStart w:id="1" w:name="__DdeLink__1180_1398964937"/>
             <w:r>
               <w:t>$</w:t>
             </w:r>
-            <w:bookmarkEnd w:id="0"/>
+            <w:bookmarkEnd w:id="1"/>
             <w:r>
               <w:t>{{ ‘{:,.0f}’.format(WUIC) }}</w:t>
             </w:r>
@@ -844,10 +885,7 @@
               <w:jc w:val="right"/>
             </w:pPr>
             <w:r>
-              <w:t>${{ ‘</w:t>
-            </w:r>
-            <w:r>
-              <w:t>{:,.0f}’.format(biWEIC) }}</w:t>
+              <w:t>${{ ‘{:,.0f}’.format(biWEIC) }}</w:t>
             </w:r>
           </w:p>
         </w:tc>
@@ -1074,13 +1112,7 @@
               <w:rPr>
                 <w:u w:val="single"/>
               </w:rPr>
-              <w:t>${{ ‘</w:t>
-            </w:r>
-            <w:r>
-              <w:rPr>
-                <w:u w:val="single"/>
-              </w:rPr>
-              <w:t>{:,.0f}’</w:t>
+              <w:t>${{ ‘{:,.0f}’</w:t>
             </w:r>
             <w:r>
               <w:t>.</w:t>
@@ -1317,6 +1349,7 @@
               <w:rPr>
                 <w:b/>
               </w:rPr>
+              <w:lastRenderedPageBreak/>
               <w:t>2. GROSS INCOME TEST result:</w:t>
             </w:r>
           </w:p>
@@ -1451,7 +1484,6 @@
               <w:spacing w:after="0" w:line="240" w:lineRule="auto"/>
             </w:pPr>
             <w:r>
-              <w:lastRenderedPageBreak/>
               <w:t>3-1-A. Monthly Standard Deduction</w:t>
             </w:r>
           </w:p>
@@ -1516,8 +1548,6 @@
             <w:r>
               <w:t>${{ ‘{:,.0f}’.format(EarnedDed) }}</w:t>
             </w:r>
-            <w:bookmarkStart w:id="1" w:name="_GoBack"/>
-            <w:bookmarkEnd w:id="1"/>
           </w:p>
         </w:tc>
       </w:tr>
@@ -1700,10 +1730,7 @@
               <w:spacing w:after="0" w:line="240" w:lineRule="auto"/>
             </w:pPr>
             <w:r>
-              <w:t>$</w:t>
-            </w:r>
-            <w:r>
-              <w:t>{{ ‘{:,.0f}’.format(ExcessMedDed) }}</w:t>
+              <w:t>${{ ‘{:,.0f}’.format(ExcessMedDed) }}</w:t>
             </w:r>
           </w:p>
         </w:tc>
@@ -1774,23 +1801,65 @@
               <w:rPr>
                 <w:b/>
               </w:rPr>
-              <w:t>3-1-E.</w:t>
-            </w:r>
-            <w:r>
+              <w:t>3-1-E. Preliminary Adjusted Monthly Income (2.D minus 3-1-A thru 3-1-D.)</w:t>
+            </w:r>
+          </w:p>
+          <w:p>
+            <w:pPr>
+              <w:spacing w:after="0" w:line="240" w:lineRule="auto"/>
+              <w:ind w:right="440"/>
               <w:rPr>
                 <w:b/>
               </w:rPr>
-              <w:t xml:space="preserve"> Preliminary Adjusted Monthly Income (2.D minus 3-1-A thru 3-1-D.)</w:t>
-            </w:r>
-          </w:p>
-          <w:p>
-            <w:pPr>
-              <w:spacing w:after="0" w:line="240" w:lineRule="auto"/>
-              <w:ind w:right="440"/>
+            </w:pPr>
+          </w:p>
+        </w:tc>
+        <w:tc>
+          <w:tcPr>
+            <w:tcW w:w="3898" w:type="dxa"/>
+            <w:tcBorders>
+              <w:top w:val="nil"/>
+              <w:left w:val="nil"/>
+              <w:bottom w:val="nil"/>
+              <w:right w:val="nil"/>
+            </w:tcBorders>
+            <w:shd w:val="clear" w:color="auto" w:fill="B3E7AF"/>
+          </w:tcPr>
+          <w:p>
+            <w:pPr>
+              <w:spacing w:after="0" w:line="240" w:lineRule="auto"/>
+            </w:pPr>
+            <w:r>
+              <w:t>${{ ‘{:,.0f}’.format(PreAdjAfterDed) }}</w:t>
+            </w:r>
+          </w:p>
+        </w:tc>
+      </w:tr>
+      <w:tr>
+        <w:tc>
+          <w:tcPr>
+            <w:tcW w:w="5418" w:type="dxa"/>
+            <w:tcBorders>
+              <w:top w:val="nil"/>
+              <w:left w:val="nil"/>
+              <w:bottom w:val="nil"/>
+              <w:right w:val="nil"/>
+            </w:tcBorders>
+            <w:shd w:val="clear" w:color="auto" w:fill="AFEAFF"/>
+          </w:tcPr>
+          <w:p>
+            <w:pPr>
+              <w:spacing w:after="0" w:line="240" w:lineRule="auto"/>
               <w:rPr>
                 <w:b/>
               </w:rPr>
             </w:pPr>
+            <w:r>
+              <w:rPr>
+                <w:b/>
+              </w:rPr>
+              <w:t>3-2. Expense Deductions</w:t>
+            </w:r>
           </w:p>
         </w:tc>
         <w:tc>
@@ -1802,15 +1871,12 @@
               <w:bottom w:val="nil"/>
               <w:right w:val="nil"/>
             </w:tcBorders>
-            <w:shd w:val="clear" w:color="auto" w:fill="B3E7AF"/>
-          </w:tcPr>
-          <w:p>
-            <w:pPr>
-              <w:spacing w:after="0" w:line="240" w:lineRule="auto"/>
-            </w:pPr>
-            <w:r>
-              <w:t>${{ ‘{:,.0f}’.format(PreAdjAfterDed) }}</w:t>
-            </w:r>
+            <w:shd w:val="clear" w:color="auto" w:fill="AFEAFF"/>
+          </w:tcPr>
+          <w:p>
+            <w:pPr>
+              <w:spacing w:after="0" w:line="240" w:lineRule="auto"/>
+            </w:pPr>
           </w:p>
         </w:tc>
       </w:tr>
@@ -1824,20 +1890,14 @@
               <w:bottom w:val="nil"/>
               <w:right w:val="nil"/>
             </w:tcBorders>
-            <w:shd w:val="clear" w:color="auto" w:fill="AFEAFF"/>
-          </w:tcPr>
-          <w:p>
-            <w:pPr>
-              <w:spacing w:after="0" w:line="240" w:lineRule="auto"/>
-              <w:rPr>
-                <w:b/>
-              </w:rPr>
-            </w:pPr>
-            <w:r>
-              <w:rPr>
-                <w:b/>
-              </w:rPr>
-              <w:t>3-2. Expense Deductions</w:t>
+            <w:shd w:val="clear" w:color="auto" w:fill="auto"/>
+          </w:tcPr>
+          <w:p>
+            <w:pPr>
+              <w:spacing w:after="0" w:line="240" w:lineRule="auto"/>
+            </w:pPr>
+            <w:r>
+              <w:t>Is the household currently homeless?</w:t>
             </w:r>
           </w:p>
         </w:tc>
@@ -1850,12 +1910,15 @@
               <w:bottom w:val="nil"/>
               <w:right w:val="nil"/>
             </w:tcBorders>
-            <w:shd w:val="clear" w:color="auto" w:fill="AFEAFF"/>
-          </w:tcPr>
-          <w:p>
-            <w:pPr>
-              <w:spacing w:after="0" w:line="240" w:lineRule="auto"/>
-            </w:pPr>
+            <w:shd w:val="clear" w:color="auto" w:fill="FFCC66"/>
+          </w:tcPr>
+          <w:p>
+            <w:pPr>
+              <w:spacing w:after="0" w:line="240" w:lineRule="auto"/>
+            </w:pPr>
+            <w:r>
+              <w:t>{{ isHomeless }}</w:t>
+            </w:r>
           </w:p>
         </w:tc>
       </w:tr>
@@ -1874,9 +1937,16 @@
           <w:p>
             <w:pPr>
               <w:spacing w:after="0" w:line="240" w:lineRule="auto"/>
-            </w:pPr>
-            <w:r>
-              <w:t>Is the household currently homeless?</w:t>
+              <w:jc w:val="right"/>
+              <w:rPr>
+                <w:i/>
+              </w:rPr>
+            </w:pPr>
+            <w:r>
+              <w:rPr>
+                <w:i/>
+              </w:rPr>
+              <w:t>SHELTER DEDUCTION</w:t>
             </w:r>
           </w:p>
         </w:tc>
@@ -1889,15 +1959,12 @@
               <w:bottom w:val="nil"/>
               <w:right w:val="nil"/>
             </w:tcBorders>
-            <w:shd w:val="clear" w:color="auto" w:fill="FFCC66"/>
-          </w:tcPr>
-          <w:p>
-            <w:pPr>
-              <w:spacing w:after="0" w:line="240" w:lineRule="auto"/>
-            </w:pPr>
-            <w:r>
-              <w:t>{{ isHomeless }}</w:t>
-            </w:r>
+            <w:shd w:val="clear" w:color="auto" w:fill="auto"/>
+          </w:tcPr>
+          <w:p>
+            <w:pPr>
+              <w:spacing w:after="0" w:line="240" w:lineRule="auto"/>
+            </w:pPr>
           </w:p>
         </w:tc>
       </w:tr>
@@ -1917,213 +1984,161 @@
             <w:pPr>
               <w:spacing w:after="0" w:line="240" w:lineRule="auto"/>
               <w:jc w:val="right"/>
+            </w:pPr>
+            <w:r>
+              <w:t xml:space="preserve">  Monthly Shelter Costs:</w:t>
+            </w:r>
+          </w:p>
+        </w:tc>
+        <w:tc>
+          <w:tcPr>
+            <w:tcW w:w="3898" w:type="dxa"/>
+            <w:tcBorders>
+              <w:top w:val="nil"/>
+              <w:left w:val="nil"/>
+              <w:bottom w:val="nil"/>
+              <w:right w:val="nil"/>
+            </w:tcBorders>
+            <w:shd w:val="clear" w:color="auto" w:fill="auto"/>
+          </w:tcPr>
+          <w:p>
+            <w:pPr>
+              <w:spacing w:after="0" w:line="240" w:lineRule="auto"/>
+            </w:pPr>
+          </w:p>
+        </w:tc>
+      </w:tr>
+      <w:tr>
+        <w:tc>
+          <w:tcPr>
+            <w:tcW w:w="5418" w:type="dxa"/>
+            <w:tcBorders>
+              <w:top w:val="nil"/>
+              <w:left w:val="nil"/>
+              <w:bottom w:val="nil"/>
+              <w:right w:val="nil"/>
+            </w:tcBorders>
+            <w:shd w:val="clear" w:color="auto" w:fill="auto"/>
+          </w:tcPr>
+          <w:p>
+            <w:pPr>
+              <w:spacing w:after="0" w:line="240" w:lineRule="auto"/>
+              <w:jc w:val="right"/>
+            </w:pPr>
+            <w:r>
+              <w:t xml:space="preserve">    Rent or Mortgage</w:t>
+            </w:r>
+          </w:p>
+        </w:tc>
+        <w:tc>
+          <w:tcPr>
+            <w:tcW w:w="3898" w:type="dxa"/>
+            <w:tcBorders>
+              <w:top w:val="nil"/>
+              <w:left w:val="nil"/>
+              <w:bottom w:val="nil"/>
+              <w:right w:val="nil"/>
+            </w:tcBorders>
+            <w:shd w:val="clear" w:color="auto" w:fill="auto"/>
+          </w:tcPr>
+          <w:p>
+            <w:pPr>
+              <w:spacing w:after="0" w:line="240" w:lineRule="auto"/>
+            </w:pPr>
+            <w:r>
+              <w:t>${{ ‘{:,.0f}’.format(RentMortgageDed) }}</w:t>
+            </w:r>
+          </w:p>
+        </w:tc>
+      </w:tr>
+      <w:tr>
+        <w:tc>
+          <w:tcPr>
+            <w:tcW w:w="5418" w:type="dxa"/>
+            <w:tcBorders>
+              <w:top w:val="nil"/>
+              <w:left w:val="nil"/>
+              <w:bottom w:val="nil"/>
+              <w:right w:val="nil"/>
+            </w:tcBorders>
+            <w:shd w:val="clear" w:color="auto" w:fill="auto"/>
+          </w:tcPr>
+          <w:p>
+            <w:pPr>
+              <w:spacing w:after="0" w:line="240" w:lineRule="auto"/>
+              <w:jc w:val="right"/>
+            </w:pPr>
+            <w:r>
+              <w:t xml:space="preserve">    Additional homeowner expenses, including homeowner insurance and property tax</w:t>
+            </w:r>
+          </w:p>
+        </w:tc>
+        <w:tc>
+          <w:tcPr>
+            <w:tcW w:w="3898" w:type="dxa"/>
+            <w:tcBorders>
+              <w:top w:val="nil"/>
+              <w:left w:val="nil"/>
+              <w:bottom w:val="nil"/>
+              <w:right w:val="nil"/>
+            </w:tcBorders>
+            <w:shd w:val="clear" w:color="auto" w:fill="auto"/>
+          </w:tcPr>
+          <w:p>
+            <w:pPr>
+              <w:spacing w:after="0" w:line="240" w:lineRule="auto"/>
+            </w:pPr>
+            <w:r>
+              <w:t>${{ ‘{:,.0f}’.format(HomeownerDed) }}</w:t>
+            </w:r>
+          </w:p>
+        </w:tc>
+      </w:tr>
+      <w:tr>
+        <w:tc>
+          <w:tcPr>
+            <w:tcW w:w="5418" w:type="dxa"/>
+            <w:tcBorders>
+              <w:top w:val="nil"/>
+              <w:left w:val="nil"/>
+              <w:bottom w:val="nil"/>
+              <w:right w:val="nil"/>
+            </w:tcBorders>
+            <w:shd w:val="clear" w:color="auto" w:fill="auto"/>
+          </w:tcPr>
+          <w:p>
+            <w:pPr>
+              <w:spacing w:after="0" w:line="240" w:lineRule="auto"/>
+              <w:jc w:val="right"/>
+            </w:pPr>
+            <w:r>
               <w:rPr>
                 <w:i/>
               </w:rPr>
+              <w:t>3-2-A-a. MONTHLY SHELTER EXPENSES:</w:t>
+            </w:r>
+          </w:p>
+        </w:tc>
+        <w:tc>
+          <w:tcPr>
+            <w:tcW w:w="3898" w:type="dxa"/>
+            <w:tcBorders>
+              <w:top w:val="nil"/>
+              <w:left w:val="nil"/>
+              <w:bottom w:val="nil"/>
+              <w:right w:val="nil"/>
+            </w:tcBorders>
+            <w:shd w:val="clear" w:color="auto" w:fill="auto"/>
+          </w:tcPr>
+          <w:p>
+            <w:pPr>
+              <w:spacing w:after="0" w:line="240" w:lineRule="auto"/>
             </w:pPr>
             <w:r>
               <w:rPr>
                 <w:i/>
               </w:rPr>
-              <w:t>SHELTER DEDUCTION</w:t>
-            </w:r>
-          </w:p>
-        </w:tc>
-        <w:tc>
-          <w:tcPr>
-            <w:tcW w:w="3898" w:type="dxa"/>
-            <w:tcBorders>
-              <w:top w:val="nil"/>
-              <w:left w:val="nil"/>
-              <w:bottom w:val="nil"/>
-              <w:right w:val="nil"/>
-            </w:tcBorders>
-            <w:shd w:val="clear" w:color="auto" w:fill="auto"/>
-          </w:tcPr>
-          <w:p>
-            <w:pPr>
-              <w:spacing w:after="0" w:line="240" w:lineRule="auto"/>
-            </w:pPr>
-          </w:p>
-        </w:tc>
-      </w:tr>
-      <w:tr>
-        <w:tc>
-          <w:tcPr>
-            <w:tcW w:w="5418" w:type="dxa"/>
-            <w:tcBorders>
-              <w:top w:val="nil"/>
-              <w:left w:val="nil"/>
-              <w:bottom w:val="nil"/>
-              <w:right w:val="nil"/>
-            </w:tcBorders>
-            <w:shd w:val="clear" w:color="auto" w:fill="auto"/>
-          </w:tcPr>
-          <w:p>
-            <w:pPr>
-              <w:spacing w:after="0" w:line="240" w:lineRule="auto"/>
-              <w:jc w:val="right"/>
-            </w:pPr>
-            <w:r>
-              <w:t xml:space="preserve">  Monthly Shelter Costs:</w:t>
-            </w:r>
-          </w:p>
-        </w:tc>
-        <w:tc>
-          <w:tcPr>
-            <w:tcW w:w="3898" w:type="dxa"/>
-            <w:tcBorders>
-              <w:top w:val="nil"/>
-              <w:left w:val="nil"/>
-              <w:bottom w:val="nil"/>
-              <w:right w:val="nil"/>
-            </w:tcBorders>
-            <w:shd w:val="clear" w:color="auto" w:fill="auto"/>
-          </w:tcPr>
-          <w:p>
-            <w:pPr>
-              <w:spacing w:after="0" w:line="240" w:lineRule="auto"/>
-            </w:pPr>
-          </w:p>
-        </w:tc>
-      </w:tr>
-      <w:tr>
-        <w:tc>
-          <w:tcPr>
-            <w:tcW w:w="5418" w:type="dxa"/>
-            <w:tcBorders>
-              <w:top w:val="nil"/>
-              <w:left w:val="nil"/>
-              <w:bottom w:val="nil"/>
-              <w:right w:val="nil"/>
-            </w:tcBorders>
-            <w:shd w:val="clear" w:color="auto" w:fill="auto"/>
-          </w:tcPr>
-          <w:p>
-            <w:pPr>
-              <w:spacing w:after="0" w:line="240" w:lineRule="auto"/>
-              <w:jc w:val="right"/>
-            </w:pPr>
-            <w:r>
-              <w:t xml:space="preserve">    Rent or Mortgage</w:t>
-            </w:r>
-          </w:p>
-        </w:tc>
-        <w:tc>
-          <w:tcPr>
-            <w:tcW w:w="3898" w:type="dxa"/>
-            <w:tcBorders>
-              <w:top w:val="nil"/>
-              <w:left w:val="nil"/>
-              <w:bottom w:val="nil"/>
-              <w:right w:val="nil"/>
-            </w:tcBorders>
-            <w:shd w:val="clear" w:color="auto" w:fill="auto"/>
-          </w:tcPr>
-          <w:p>
-            <w:pPr>
-              <w:spacing w:after="0" w:line="240" w:lineRule="auto"/>
-            </w:pPr>
-            <w:r>
-              <w:t>${{ ‘{:,.0f}’.format(RentMortgageDed) }}</w:t>
-            </w:r>
-          </w:p>
-        </w:tc>
-      </w:tr>
-      <w:tr>
-        <w:tc>
-          <w:tcPr>
-            <w:tcW w:w="5418" w:type="dxa"/>
-            <w:tcBorders>
-              <w:top w:val="nil"/>
-              <w:left w:val="nil"/>
-              <w:bottom w:val="nil"/>
-              <w:right w:val="nil"/>
-            </w:tcBorders>
-            <w:shd w:val="clear" w:color="auto" w:fill="auto"/>
-          </w:tcPr>
-          <w:p>
-            <w:pPr>
-              <w:spacing w:after="0" w:line="240" w:lineRule="auto"/>
-              <w:jc w:val="right"/>
-            </w:pPr>
-            <w:r>
-              <w:t xml:space="preserve">    Additional homeowner expenses, including homeowner insurance and property tax</w:t>
-            </w:r>
-          </w:p>
-        </w:tc>
-        <w:tc>
-          <w:tcPr>
-            <w:tcW w:w="3898" w:type="dxa"/>
-            <w:tcBorders>
-              <w:top w:val="nil"/>
-              <w:left w:val="nil"/>
-              <w:bottom w:val="nil"/>
-              <w:right w:val="nil"/>
-            </w:tcBorders>
-            <w:shd w:val="clear" w:color="auto" w:fill="auto"/>
-          </w:tcPr>
-          <w:p>
-            <w:pPr>
-              <w:spacing w:after="0" w:line="240" w:lineRule="auto"/>
-            </w:pPr>
-            <w:r>
-              <w:t>${{ ‘{:,.0f}’.format(HomeownerDed) }}</w:t>
-            </w:r>
-          </w:p>
-        </w:tc>
-      </w:tr>
-      <w:tr>
-        <w:tc>
-          <w:tcPr>
-            <w:tcW w:w="5418" w:type="dxa"/>
-            <w:tcBorders>
-              <w:top w:val="nil"/>
-              <w:left w:val="nil"/>
-              <w:bottom w:val="nil"/>
-              <w:right w:val="nil"/>
-            </w:tcBorders>
-            <w:shd w:val="clear" w:color="auto" w:fill="auto"/>
-          </w:tcPr>
-          <w:p>
-            <w:pPr>
-              <w:spacing w:after="0" w:line="240" w:lineRule="auto"/>
-              <w:jc w:val="right"/>
-            </w:pPr>
-            <w:r>
-              <w:rPr>
-                <w:i/>
-              </w:rPr>
-              <w:t>3-2-A-a. MONTHLY SHELTER EXPENSES:</w:t>
-            </w:r>
-          </w:p>
-        </w:tc>
-        <w:tc>
-          <w:tcPr>
-            <w:tcW w:w="3898" w:type="dxa"/>
-            <w:tcBorders>
-              <w:top w:val="nil"/>
-              <w:left w:val="nil"/>
-              <w:bottom w:val="nil"/>
-              <w:right w:val="nil"/>
-            </w:tcBorders>
-            <w:shd w:val="clear" w:color="auto" w:fill="auto"/>
-          </w:tcPr>
-          <w:p>
-            <w:pPr>
-              <w:spacing w:after="0" w:line="240" w:lineRule="auto"/>
-            </w:pPr>
-            <w:r>
-              <w:rPr>
-                <w:i/>
-              </w:rPr>
-              <w:t xml:space="preserve">${{ ‘{:,.0f}’.format(TotShelterDed) </w:t>
-            </w:r>
-            <w:r>
-              <w:rPr>
-                <w:i/>
-              </w:rPr>
-              <w:t>}}</w:t>
+              <w:t>${{ ‘{:,.0f}’.format(TotShelterDed) }}</w:t>
             </w:r>
           </w:p>
         </w:tc>
@@ -2392,14 +2407,53 @@
                 <w:i/>
                 <w:iCs/>
               </w:rPr>
-              <w:t xml:space="preserve"> STANDARD UTILITY ALLO</w:t>
-            </w:r>
+              <w:t xml:space="preserve"> STANDARD UTILITY ALLOWANCE</w:t>
+            </w:r>
+          </w:p>
+        </w:tc>
+        <w:tc>
+          <w:tcPr>
+            <w:tcW w:w="3898" w:type="dxa"/>
+            <w:tcBorders>
+              <w:top w:val="nil"/>
+              <w:left w:val="nil"/>
+              <w:bottom w:val="nil"/>
+              <w:right w:val="nil"/>
+            </w:tcBorders>
+            <w:shd w:val="clear" w:color="auto" w:fill="auto"/>
+          </w:tcPr>
+          <w:p>
+            <w:pPr>
+              <w:spacing w:after="0" w:line="240" w:lineRule="auto"/>
+            </w:pPr>
+            <w:r>
+              <w:t>${{ ‘{:,.0f}’.format(StdUtilAllowance) }}</w:t>
+            </w:r>
+          </w:p>
+        </w:tc>
+      </w:tr>
+      <w:tr>
+        <w:tc>
+          <w:tcPr>
+            <w:tcW w:w="5418" w:type="dxa"/>
+            <w:tcBorders>
+              <w:top w:val="nil"/>
+              <w:left w:val="nil"/>
+              <w:bottom w:val="nil"/>
+              <w:right w:val="nil"/>
+            </w:tcBorders>
+            <w:shd w:val="clear" w:color="auto" w:fill="auto"/>
+          </w:tcPr>
+          <w:p>
+            <w:pPr>
+              <w:spacing w:after="0" w:line="240" w:lineRule="auto"/>
+              <w:jc w:val="right"/>
+            </w:pPr>
             <w:r>
               <w:rPr>
                 <w:i/>
-                <w:iCs/>
-              </w:rPr>
-              <w:t>WANCE</w:t>
+              </w:rPr>
+              <w:t>3-2-A-c.(a + b) TOTAL MONTHLY SHELTER COSTS:</w:t>
             </w:r>
           </w:p>
         </w:tc>
@@ -2419,7 +2473,10 @@
               <w:spacing w:after="0" w:line="240" w:lineRule="auto"/>
             </w:pPr>
             <w:r>
-              <w:t>${{ ‘{:,.0f}’.format(StdUtilAllowance) }}</w:t>
+              <w:rPr>
+                <w:i/>
+              </w:rPr>
+              <w:t>${{ ‘{:,.0f}’.format(TotShelterCosts) }}</w:t>
             </w:r>
           </w:p>
         </w:tc>
@@ -2442,10 +2499,141 @@
               <w:jc w:val="right"/>
             </w:pPr>
             <w:r>
+              <w:t xml:space="preserve">   50% of Adjusted Income</w:t>
+            </w:r>
+          </w:p>
+        </w:tc>
+        <w:tc>
+          <w:tcPr>
+            <w:tcW w:w="3898" w:type="dxa"/>
+            <w:tcBorders>
+              <w:top w:val="nil"/>
+              <w:left w:val="nil"/>
+              <w:bottom w:val="nil"/>
+              <w:right w:val="nil"/>
+            </w:tcBorders>
+            <w:shd w:val="clear" w:color="auto" w:fill="auto"/>
+          </w:tcPr>
+          <w:p>
+            <w:pPr>
+              <w:spacing w:after="0" w:line="240" w:lineRule="auto"/>
+            </w:pPr>
+            <w:r>
+              <w:t>${{ ‘{:,.0f}’.format(FiftyPctAdjIC) }}</w:t>
+            </w:r>
+          </w:p>
+        </w:tc>
+      </w:tr>
+      <w:tr>
+        <w:tc>
+          <w:tcPr>
+            <w:tcW w:w="5418" w:type="dxa"/>
+            <w:tcBorders>
+              <w:top w:val="nil"/>
+              <w:left w:val="nil"/>
+              <w:bottom w:val="nil"/>
+              <w:right w:val="nil"/>
+            </w:tcBorders>
+            <w:shd w:val="clear" w:color="auto" w:fill="auto"/>
+          </w:tcPr>
+          <w:p>
+            <w:pPr>
+              <w:spacing w:after="0" w:line="240" w:lineRule="auto"/>
+              <w:jc w:val="right"/>
+            </w:pPr>
+            <w:r>
+              <w:t xml:space="preserve">   Shelter deduction in excess of 50% of adjusted income</w:t>
+            </w:r>
+          </w:p>
+        </w:tc>
+        <w:tc>
+          <w:tcPr>
+            <w:tcW w:w="3898" w:type="dxa"/>
+            <w:tcBorders>
+              <w:top w:val="nil"/>
+              <w:left w:val="nil"/>
+              <w:bottom w:val="nil"/>
+              <w:right w:val="nil"/>
+            </w:tcBorders>
+            <w:shd w:val="clear" w:color="auto" w:fill="auto"/>
+          </w:tcPr>
+          <w:p>
+            <w:pPr>
+              <w:spacing w:after="0" w:line="240" w:lineRule="auto"/>
+            </w:pPr>
+            <w:r>
+              <w:t>${{ ‘{:,.0f}’.format(ShelterDedExcessFiftyPct) }}</w:t>
+            </w:r>
+          </w:p>
+        </w:tc>
+      </w:tr>
+      <w:tr>
+        <w:tc>
+          <w:tcPr>
+            <w:tcW w:w="5418" w:type="dxa"/>
+            <w:tcBorders>
+              <w:top w:val="nil"/>
+              <w:left w:val="nil"/>
+              <w:bottom w:val="nil"/>
+              <w:right w:val="nil"/>
+            </w:tcBorders>
+            <w:shd w:val="clear" w:color="auto" w:fill="auto"/>
+          </w:tcPr>
+          <w:p>
+            <w:pPr>
+              <w:spacing w:after="0" w:line="240" w:lineRule="auto"/>
+              <w:jc w:val="right"/>
+            </w:pPr>
+            <w:r>
+              <w:t xml:space="preserve">   Cap (not applicable to elderly / disabled households)</w:t>
+            </w:r>
+          </w:p>
+        </w:tc>
+        <w:tc>
+          <w:tcPr>
+            <w:tcW w:w="3898" w:type="dxa"/>
+            <w:tcBorders>
+              <w:top w:val="nil"/>
+              <w:left w:val="nil"/>
+              <w:bottom w:val="nil"/>
+              <w:right w:val="nil"/>
+            </w:tcBorders>
+            <w:shd w:val="clear" w:color="auto" w:fill="auto"/>
+          </w:tcPr>
+          <w:p>
+            <w:pPr>
+              <w:spacing w:after="0" w:line="240" w:lineRule="auto"/>
+            </w:pPr>
+            <w:r>
+              <w:t>${{ ‘{:,.0f}’.format(CapShelterDed) }}</w:t>
+            </w:r>
+          </w:p>
+        </w:tc>
+      </w:tr>
+      <w:tr>
+        <w:tc>
+          <w:tcPr>
+            <w:tcW w:w="5418" w:type="dxa"/>
+            <w:tcBorders>
+              <w:top w:val="nil"/>
+              <w:left w:val="nil"/>
+              <w:bottom w:val="nil"/>
+              <w:right w:val="nil"/>
+            </w:tcBorders>
+            <w:shd w:val="clear" w:color="auto" w:fill="B3E7AF"/>
+          </w:tcPr>
+          <w:p>
+            <w:pPr>
+              <w:spacing w:after="0" w:line="240" w:lineRule="auto"/>
+            </w:pPr>
+            <w:r>
+              <w:t>3-2-A. Monthly Shelter Deduction (</w:t>
+            </w:r>
+            <w:r>
               <w:rPr>
                 <w:i/>
               </w:rPr>
-              <w:t>3-2-A-c.(a + b) TOTAL MONTHLY SHELTER COSTS:</w:t>
+              <w:t>3-2-A-c Capped)</w:t>
             </w:r>
           </w:p>
         </w:tc>
@@ -2458,17 +2646,14 @@
               <w:bottom w:val="nil"/>
               <w:right w:val="nil"/>
             </w:tcBorders>
-            <w:shd w:val="clear" w:color="auto" w:fill="auto"/>
-          </w:tcPr>
-          <w:p>
-            <w:pPr>
-              <w:spacing w:after="0" w:line="240" w:lineRule="auto"/>
-            </w:pPr>
-            <w:r>
-              <w:rPr>
-                <w:i/>
-              </w:rPr>
-              <w:t>${{ ‘{:,.0f}’.format(TotShelterCosts) }}</w:t>
+            <w:shd w:val="clear" w:color="auto" w:fill="B3E7AF"/>
+          </w:tcPr>
+          <w:p>
+            <w:pPr>
+              <w:spacing w:after="0" w:line="240" w:lineRule="auto"/>
+            </w:pPr>
+            <w:r>
+              <w:t>${{ ‘{:,.0f}’.format(ShelterDedResult) }}</w:t>
             </w:r>
           </w:p>
         </w:tc>
@@ -2483,6 +2668,93 @@
               <w:bottom w:val="nil"/>
               <w:right w:val="nil"/>
             </w:tcBorders>
+            <w:shd w:val="clear" w:color="auto" w:fill="B3E7AF"/>
+          </w:tcPr>
+          <w:p>
+            <w:pPr>
+              <w:spacing w:after="0" w:line="240" w:lineRule="auto"/>
+            </w:pPr>
+            <w:r>
+              <w:t>3-2-B. Monthly Homeless Deduction</w:t>
+            </w:r>
+          </w:p>
+        </w:tc>
+        <w:tc>
+          <w:tcPr>
+            <w:tcW w:w="3898" w:type="dxa"/>
+            <w:tcBorders>
+              <w:top w:val="nil"/>
+              <w:left w:val="nil"/>
+              <w:bottom w:val="nil"/>
+              <w:right w:val="nil"/>
+            </w:tcBorders>
+            <w:shd w:val="clear" w:color="auto" w:fill="B3E7AF"/>
+          </w:tcPr>
+          <w:p>
+            <w:pPr>
+              <w:spacing w:after="0" w:line="240" w:lineRule="auto"/>
+            </w:pPr>
+            <w:r>
+              <w:t>${{ ‘{:,.0f}’.format(HomelessDed) }}</w:t>
+            </w:r>
+          </w:p>
+        </w:tc>
+      </w:tr>
+      <w:tr>
+        <w:tc>
+          <w:tcPr>
+            <w:tcW w:w="5418" w:type="dxa"/>
+            <w:tcBorders>
+              <w:top w:val="nil"/>
+              <w:left w:val="nil"/>
+              <w:bottom w:val="nil"/>
+              <w:right w:val="nil"/>
+            </w:tcBorders>
+            <w:shd w:val="clear" w:color="auto" w:fill="A7E8FF"/>
+          </w:tcPr>
+          <w:p>
+            <w:pPr>
+              <w:spacing w:after="0" w:line="240" w:lineRule="auto"/>
+              <w:rPr>
+                <w:b/>
+              </w:rPr>
+            </w:pPr>
+            <w:r>
+              <w:rPr>
+                <w:b/>
+              </w:rPr>
+              <w:t>3-3. Net Income Calculation</w:t>
+            </w:r>
+          </w:p>
+        </w:tc>
+        <w:tc>
+          <w:tcPr>
+            <w:tcW w:w="3898" w:type="dxa"/>
+            <w:tcBorders>
+              <w:top w:val="nil"/>
+              <w:left w:val="nil"/>
+              <w:bottom w:val="nil"/>
+              <w:right w:val="nil"/>
+            </w:tcBorders>
+            <w:shd w:val="clear" w:color="auto" w:fill="A7E8FF"/>
+          </w:tcPr>
+          <w:p>
+            <w:pPr>
+              <w:spacing w:after="0" w:line="240" w:lineRule="auto"/>
+            </w:pPr>
+          </w:p>
+        </w:tc>
+      </w:tr>
+      <w:tr>
+        <w:tc>
+          <w:tcPr>
+            <w:tcW w:w="5418" w:type="dxa"/>
+            <w:tcBorders>
+              <w:top w:val="nil"/>
+              <w:left w:val="nil"/>
+              <w:bottom w:val="nil"/>
+              <w:right w:val="nil"/>
+            </w:tcBorders>
             <w:shd w:val="clear" w:color="auto" w:fill="auto"/>
           </w:tcPr>
           <w:p>
@@ -2491,7 +2763,7 @@
               <w:jc w:val="right"/>
             </w:pPr>
             <w:r>
-              <w:t xml:space="preserve">   50% of Adjusted Income</w:t>
+              <w:t xml:space="preserve">  Preliminary Adjusted Income (3.1.E.)</w:t>
             </w:r>
           </w:p>
         </w:tc>
@@ -2511,7 +2783,7 @@
               <w:spacing w:after="0" w:line="240" w:lineRule="auto"/>
             </w:pPr>
             <w:r>
-              <w:t>${{ ‘{:,.0f}’.format(FiftyPctAdjIC) }}</w:t>
+              <w:t xml:space="preserve">   ${{ ‘{:,.0f}’.format(PreAdjAfterDed) }}</w:t>
             </w:r>
           </w:p>
         </w:tc>
@@ -2534,10 +2806,7 @@
               <w:jc w:val="right"/>
             </w:pPr>
             <w:r>
-              <w:t xml:space="preserve">   Shelter deduction in excess of</w:t>
-            </w:r>
-            <w:r>
-              <w:t xml:space="preserve"> 50% of adjusted income</w:t>
+              <w:t xml:space="preserve">  Allowable Homeless Deduction (3-2-B.)</w:t>
             </w:r>
           </w:p>
         </w:tc>
@@ -2557,7 +2826,7 @@
               <w:spacing w:after="0" w:line="240" w:lineRule="auto"/>
             </w:pPr>
             <w:r>
-              <w:t>${{ ‘{:,.0f}’.format(ShelterDedExcessFiftyPct) }}</w:t>
+              <w:t>-  ${{ ‘{:,.0f}’.format(HomelessDed) }}</w:t>
             </w:r>
           </w:p>
         </w:tc>
@@ -2580,7 +2849,7 @@
               <w:jc w:val="right"/>
             </w:pPr>
             <w:r>
-              <w:t xml:space="preserve">   Cap (not applicable to elderly / disabled households)</w:t>
+              <w:t xml:space="preserve">  Excess Shelter Expense (3-2-A.)</w:t>
             </w:r>
           </w:p>
         </w:tc>
@@ -2600,7 +2869,10 @@
               <w:spacing w:after="0" w:line="240" w:lineRule="auto"/>
             </w:pPr>
             <w:r>
-              <w:t>${{ ‘{:,.0f}’.format(CapShelterDed) }}</w:t>
+              <w:rPr>
+                <w:u w:val="single"/>
+              </w:rPr>
+              <w:t>-  ${{ ‘{:,.0f}’.format(ShelterDedResult) }}</w:t>
             </w:r>
           </w:p>
         </w:tc>
@@ -2620,99 +2892,6 @@
           <w:p>
             <w:pPr>
               <w:spacing w:after="0" w:line="240" w:lineRule="auto"/>
-            </w:pPr>
-            <w:r>
-              <w:t>3-2-A. Monthly Shelter Deduction (</w:t>
-            </w:r>
-            <w:r>
-              <w:rPr>
-                <w:i/>
-              </w:rPr>
-              <w:t>3-2-A-c Capped)</w:t>
-            </w:r>
-          </w:p>
-        </w:tc>
-        <w:tc>
-          <w:tcPr>
-            <w:tcW w:w="3898" w:type="dxa"/>
-            <w:tcBorders>
-              <w:top w:val="nil"/>
-              <w:left w:val="nil"/>
-              <w:bottom w:val="nil"/>
-              <w:right w:val="nil"/>
-            </w:tcBorders>
-            <w:shd w:val="clear" w:color="auto" w:fill="B3E7AF"/>
-          </w:tcPr>
-          <w:p>
-            <w:pPr>
-              <w:spacing w:after="0" w:line="240" w:lineRule="auto"/>
-            </w:pPr>
-            <w:r>
-              <w:t>${{ ‘{:,.0f}’.format(ShelterDedRes</w:t>
-            </w:r>
-            <w:r>
-              <w:t>ult) }}</w:t>
-            </w:r>
-          </w:p>
-        </w:tc>
-      </w:tr>
-      <w:tr>
-        <w:tc>
-          <w:tcPr>
-            <w:tcW w:w="5418" w:type="dxa"/>
-            <w:tcBorders>
-              <w:top w:val="nil"/>
-              <w:left w:val="nil"/>
-              <w:bottom w:val="nil"/>
-              <w:right w:val="nil"/>
-            </w:tcBorders>
-            <w:shd w:val="clear" w:color="auto" w:fill="B3E7AF"/>
-          </w:tcPr>
-          <w:p>
-            <w:pPr>
-              <w:spacing w:after="0" w:line="240" w:lineRule="auto"/>
-            </w:pPr>
-            <w:r>
-              <w:t>3-2-B. Monthly Homeless Deduction</w:t>
-            </w:r>
-          </w:p>
-        </w:tc>
-        <w:tc>
-          <w:tcPr>
-            <w:tcW w:w="3898" w:type="dxa"/>
-            <w:tcBorders>
-              <w:top w:val="nil"/>
-              <w:left w:val="nil"/>
-              <w:bottom w:val="nil"/>
-              <w:right w:val="nil"/>
-            </w:tcBorders>
-            <w:shd w:val="clear" w:color="auto" w:fill="B3E7AF"/>
-          </w:tcPr>
-          <w:p>
-            <w:pPr>
-              <w:spacing w:after="0" w:line="240" w:lineRule="auto"/>
-            </w:pPr>
-            <w:r>
-              <w:t>${{ ‘{:,.0f}’.format(HomelessDed) }}</w:t>
-            </w:r>
-          </w:p>
-        </w:tc>
-      </w:tr>
-      <w:tr>
-        <w:tc>
-          <w:tcPr>
-            <w:tcW w:w="5418" w:type="dxa"/>
-            <w:tcBorders>
-              <w:top w:val="nil"/>
-              <w:left w:val="nil"/>
-              <w:bottom w:val="nil"/>
-              <w:right w:val="nil"/>
-            </w:tcBorders>
-            <w:shd w:val="clear" w:color="auto" w:fill="A7E8FF"/>
-          </w:tcPr>
-          <w:p>
-            <w:pPr>
-              <w:spacing w:after="0" w:line="240" w:lineRule="auto"/>
               <w:rPr>
                 <w:b/>
               </w:rPr>
@@ -2721,186 +2900,7 @@
               <w:rPr>
                 <w:b/>
               </w:rPr>
-              <w:t>3-3. Net Income Calculation</w:t>
-            </w:r>
-          </w:p>
-        </w:tc>
-        <w:tc>
-          <w:tcPr>
-            <w:tcW w:w="3898" w:type="dxa"/>
-            <w:tcBorders>
-              <w:top w:val="nil"/>
-              <w:left w:val="nil"/>
-              <w:bottom w:val="nil"/>
-              <w:right w:val="nil"/>
-            </w:tcBorders>
-            <w:shd w:val="clear" w:color="auto" w:fill="A7E8FF"/>
-          </w:tcPr>
-          <w:p>
-            <w:pPr>
-              <w:spacing w:after="0" w:line="240" w:lineRule="auto"/>
-            </w:pPr>
-          </w:p>
-        </w:tc>
-      </w:tr>
-      <w:tr>
-        <w:tc>
-          <w:tcPr>
-            <w:tcW w:w="5418" w:type="dxa"/>
-            <w:tcBorders>
-              <w:top w:val="nil"/>
-              <w:left w:val="nil"/>
-              <w:bottom w:val="nil"/>
-              <w:right w:val="nil"/>
-            </w:tcBorders>
-            <w:shd w:val="clear" w:color="auto" w:fill="auto"/>
-          </w:tcPr>
-          <w:p>
-            <w:pPr>
-              <w:spacing w:after="0" w:line="240" w:lineRule="auto"/>
-              <w:jc w:val="right"/>
-            </w:pPr>
-            <w:r>
-              <w:t xml:space="preserve">  Preliminary Adjusted Income (3.1.E.)</w:t>
-            </w:r>
-          </w:p>
-        </w:tc>
-        <w:tc>
-          <w:tcPr>
-            <w:tcW w:w="3898" w:type="dxa"/>
-            <w:tcBorders>
-              <w:top w:val="nil"/>
-              <w:left w:val="nil"/>
-              <w:bottom w:val="nil"/>
-              <w:right w:val="nil"/>
-            </w:tcBorders>
-            <w:shd w:val="clear" w:color="auto" w:fill="auto"/>
-          </w:tcPr>
-          <w:p>
-            <w:pPr>
-              <w:spacing w:after="0" w:line="240" w:lineRule="auto"/>
-            </w:pPr>
-            <w:r>
-              <w:t xml:space="preserve">   ${{ ‘{:,.0f}’.format(PreAdjAfterDed) }}</w:t>
-            </w:r>
-          </w:p>
-        </w:tc>
-      </w:tr>
-      <w:tr>
-        <w:tc>
-          <w:tcPr>
-            <w:tcW w:w="5418" w:type="dxa"/>
-            <w:tcBorders>
-              <w:top w:val="nil"/>
-              <w:left w:val="nil"/>
-              <w:bottom w:val="nil"/>
-              <w:right w:val="nil"/>
-            </w:tcBorders>
-            <w:shd w:val="clear" w:color="auto" w:fill="auto"/>
-          </w:tcPr>
-          <w:p>
-            <w:pPr>
-              <w:spacing w:after="0" w:line="240" w:lineRule="auto"/>
-              <w:jc w:val="right"/>
-            </w:pPr>
-            <w:r>
-              <w:t xml:space="preserve">  Allowable Homeless Deduction (3-2-B.)</w:t>
-            </w:r>
-          </w:p>
-        </w:tc>
-        <w:tc>
-          <w:tcPr>
-            <w:tcW w:w="3898" w:type="dxa"/>
-            <w:tcBorders>
-              <w:top w:val="nil"/>
-              <w:left w:val="nil"/>
-              <w:bottom w:val="nil"/>
-              <w:right w:val="nil"/>
-            </w:tcBorders>
-            <w:shd w:val="clear" w:color="auto" w:fill="auto"/>
-          </w:tcPr>
-          <w:p>
-            <w:pPr>
-              <w:spacing w:after="0" w:line="240" w:lineRule="auto"/>
-            </w:pPr>
-            <w:r>
-              <w:t>-  ${{ ‘</w:t>
-            </w:r>
-            <w:r>
-              <w:t>{:,.0f}’.format(HomelessDed) }}</w:t>
-            </w:r>
-          </w:p>
-        </w:tc>
-      </w:tr>
-      <w:tr>
-        <w:tc>
-          <w:tcPr>
-            <w:tcW w:w="5418" w:type="dxa"/>
-            <w:tcBorders>
-              <w:top w:val="nil"/>
-              <w:left w:val="nil"/>
-              <w:bottom w:val="nil"/>
-              <w:right w:val="nil"/>
-            </w:tcBorders>
-            <w:shd w:val="clear" w:color="auto" w:fill="auto"/>
-          </w:tcPr>
-          <w:p>
-            <w:pPr>
-              <w:spacing w:after="0" w:line="240" w:lineRule="auto"/>
-              <w:jc w:val="right"/>
-            </w:pPr>
-            <w:r>
-              <w:t xml:space="preserve">  Excess Shelter Expense (3-2-A.)</w:t>
-            </w:r>
-          </w:p>
-        </w:tc>
-        <w:tc>
-          <w:tcPr>
-            <w:tcW w:w="3898" w:type="dxa"/>
-            <w:tcBorders>
-              <w:top w:val="nil"/>
-              <w:left w:val="nil"/>
-              <w:bottom w:val="nil"/>
-              <w:right w:val="nil"/>
-            </w:tcBorders>
-            <w:shd w:val="clear" w:color="auto" w:fill="auto"/>
-          </w:tcPr>
-          <w:p>
-            <w:pPr>
-              <w:spacing w:after="0" w:line="240" w:lineRule="auto"/>
-            </w:pPr>
-            <w:r>
-              <w:rPr>
-                <w:u w:val="single"/>
-              </w:rPr>
-              <w:t>-  ${{ ‘{:,.0f}’.format(ShelterDedResult) }}</w:t>
-            </w:r>
-          </w:p>
-        </w:tc>
-      </w:tr>
-      <w:tr>
-        <w:tc>
-          <w:tcPr>
-            <w:tcW w:w="5418" w:type="dxa"/>
-            <w:tcBorders>
-              <w:top w:val="nil"/>
-              <w:left w:val="nil"/>
-              <w:bottom w:val="nil"/>
-              <w:right w:val="nil"/>
-            </w:tcBorders>
-            <w:shd w:val="clear" w:color="auto" w:fill="B3E7AF"/>
-          </w:tcPr>
-          <w:p>
-            <w:pPr>
-              <w:spacing w:after="0" w:line="240" w:lineRule="auto"/>
-              <w:rPr>
-                <w:b/>
-              </w:rPr>
-            </w:pPr>
-            <w:r>
-              <w:rPr>
-                <w:b/>
-              </w:rPr>
+              <w:lastRenderedPageBreak/>
               <w:t>3-3-A. Monthly Net Income</w:t>
             </w:r>
           </w:p>
@@ -2996,13 +2996,7 @@
               <w:rPr>
                 <w:b/>
               </w:rPr>
-              <w:t xml:space="preserve">3. NET </w:t>
-            </w:r>
-            <w:r>
-              <w:rPr>
-                <w:b/>
-              </w:rPr>
-              <w:t>INCOME TEST result:</w:t>
+              <w:t>3. NET INCOME TEST result:</w:t>
             </w:r>
           </w:p>
         </w:tc>
@@ -3039,7 +3033,6 @@
         <w:rPr>
           <w:color w:val="024442"/>
         </w:rPr>
-        <w:lastRenderedPageBreak/>
         <w:t>Step 4: Final Determination</w:t>
       </w:r>
     </w:p>
@@ -3169,13 +3162,7 @@
               <w:rPr>
                 <w:b/>
               </w:rPr>
-              <w:t xml:space="preserve">4. </w:t>
-            </w:r>
-            <w:r>
-              <w:rPr>
-                <w:b/>
-              </w:rPr>
-              <w:t>FINAL RESULT (MONTHLY ALLOTMENT)</w:t>
+              <w:t>4. FINAL RESULT (MONTHLY ALLOTMENT)</w:t>
             </w:r>
           </w:p>
         </w:tc>
@@ -3307,7 +3294,7 @@
         </mc:Choice>
         <mc:Fallback>
           <w:pict>
-            <v:line w14:anchorId="2CD45A5B" id="Straight Connector 1" o:spid="_x0000_s1026" style="position:absolute;z-index:-503316475;visibility:visible;mso-wrap-style:square;mso-wrap-distance-left:0;mso-wrap-distance-top:0;mso-wrap-distance-right:0;mso-wrap-distance-bottom:0;mso-position-horizontal:absolute;mso-position-horizontal-relative:text;mso-position-vertical:absolute;mso-position-vertical-relative:text" from="-1.05pt,-7.65pt" to="521.4pt,-7.55pt" o:gfxdata="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" strokecolor="#4a7ebb"/>
+            <v:line w14:anchorId="0141DF08" id="Straight Connector 1" o:spid="_x0000_s1026" style="position:absolute;z-index:-503316475;visibility:visible;mso-wrap-style:square;mso-wrap-distance-left:0;mso-wrap-distance-top:0;mso-wrap-distance-right:0;mso-wrap-distance-bottom:0;mso-position-horizontal:absolute;mso-position-horizontal-relative:text;mso-position-vertical:absolute;mso-position-vertical-relative:text" from="-1.05pt,-7.65pt" to="521.4pt,-7.55pt" o:gfxdata="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" strokecolor="#4a7ebb"/>
           </w:pict>
         </mc:Fallback>
       </mc:AlternateContent>
@@ -3426,7 +3413,7 @@
             <w:sz w:val="32"/>
             <w:szCs w:val="32"/>
           </w:rPr>
-          <w:t>Ma</w:t>
+          <w:t>Michigan Food Stamp (FAP)</w:t>
         </w:r>
         <w:r>
           <w:rPr>
@@ -3435,7 +3422,7 @@
             <w:sz w:val="32"/>
             <w:szCs w:val="32"/>
           </w:rPr>
-          <w:t>ine</w:t>
+          <w:t xml:space="preserve"> Estim</w:t>
         </w:r>
         <w:r>
           <w:rPr>
@@ -3444,43 +3431,7 @@
             <w:sz w:val="32"/>
             <w:szCs w:val="32"/>
           </w:rPr>
-          <w:t xml:space="preserve"> SNAP </w:t>
-        </w:r>
-        <w:r>
-          <w:rPr>
-            <w:rFonts w:asciiTheme="majorHAnsi" w:eastAsiaTheme="majorEastAsia" w:hAnsiTheme="majorHAnsi" w:cstheme="majorBidi"/>
-            <w:color w:val="024442"/>
-            <w:sz w:val="32"/>
-            <w:szCs w:val="32"/>
-          </w:rPr>
-          <w:t>Benefits Estim</w:t>
-        </w:r>
-        <w:r>
-          <w:rPr>
-            <w:rFonts w:asciiTheme="majorHAnsi" w:eastAsiaTheme="majorEastAsia" w:hAnsiTheme="majorHAnsi" w:cstheme="majorBidi"/>
-            <w:color w:val="024442"/>
-            <w:sz w:val="32"/>
-            <w:szCs w:val="32"/>
-          </w:rPr>
-          <w:t>ator (</w:t>
-        </w:r>
-        <w:r>
-          <w:rPr>
-            <w:rFonts w:asciiTheme="majorHAnsi" w:eastAsiaTheme="majorEastAsia" w:hAnsiTheme="majorHAnsi" w:cstheme="majorBidi"/>
-            <w:color w:val="024442"/>
-            <w:sz w:val="32"/>
-            <w:szCs w:val="32"/>
-          </w:rPr>
-          <w:t>PTLA</w:t>
-        </w:r>
-        <w:r>
-          <w:rPr>
-            <w:rFonts w:asciiTheme="majorHAnsi" w:eastAsiaTheme="majorEastAsia" w:hAnsiTheme="majorHAnsi" w:cstheme="majorBidi"/>
-            <w:color w:val="024442"/>
-            <w:sz w:val="32"/>
-            <w:szCs w:val="32"/>
-          </w:rPr>
-          <w:t>)</w:t>
+          <w:t>ator</w:t>
         </w:r>
       </w:sdtContent>
     </w:sdt>
@@ -4599,7 +4550,7 @@
 </file>
 
 <file path=customXml/itemProps1.xml><?xml version="1.0" encoding="utf-8"?>
-<ds:datastoreItem xmlns:ds="http://schemas.openxmlformats.org/officeDocument/2006/customXml" ds:itemID="{8F38E14D-8B94-499F-A33D-F931BAAFA852}">
+<ds:datastoreItem xmlns:ds="http://schemas.openxmlformats.org/officeDocument/2006/customXml" ds:itemID="{2DE9A9BC-1280-47E9-864D-D164A13676A5}">
   <ds:schemaRefs>
     <ds:schemaRef ds:uri="http://schemas.openxmlformats.org/officeDocument/2006/bibliography"/>
   </ds:schemaRefs>

</xml_diff>

<commit_message>
initial large overhaul of question flow (mostly shelter) and combined summary/calculation form output
</commit_message>
<xml_diff>
--- a/docassemble/MichiganFoodStampCalculator/data/templates/snap-details.docx
+++ b/docassemble/MichiganFoodStampCalculator/data/templates/snap-details.docx
@@ -11,8 +11,6 @@
           <w:color w:val="024442"/>
         </w:rPr>
       </w:pPr>
-      <w:bookmarkStart w:id="0" w:name="_GoBack"/>
-      <w:bookmarkEnd w:id="0"/>
       <w:r>
         <w:rPr>
           <w:color w:val="024442"/>
@@ -27,10 +25,7 @@
     </w:p>
     <w:p>
       <w:r>
-        <w:t>Y</w:t>
-      </w:r>
-      <w:r>
-        <w:t xml:space="preserve">our </w:t>
+        <w:t xml:space="preserve">Your </w:t>
       </w:r>
       <w:r>
         <w:rPr>
@@ -48,25 +43,7 @@
         <w:t>${{ (FinalResult)|round|int }} per month</w:t>
       </w:r>
       <w:r>
-        <w:t>.</w:t>
-      </w:r>
-      <w:r>
-        <w:t xml:space="preserve"> </w:t>
-      </w:r>
-      <w:r>
-        <w:t xml:space="preserve">Below is a detailed explanation of how this number was calculated. You can review it to make sure all the information is correct. If anything doesn't look right, you can return to the tool and correct or change an amount to see if it changes your </w:t>
-      </w:r>
-      <w:r>
-        <w:t>estimated f</w:t>
-      </w:r>
-      <w:r>
-        <w:t xml:space="preserve">ood </w:t>
-      </w:r>
-      <w:r>
-        <w:t>s</w:t>
-      </w:r>
-      <w:r>
-        <w:t>tamp amount.</w:t>
+        <w:t>. Below is a detailed explanation of how this number was calculated. You can review it to make sure all the information is correct. If anything doesn't look right, you can return to the tool and correct or change an amount to see if it changes your estimated food stamp amount.</w:t>
       </w:r>
     </w:p>
     <w:p>
@@ -597,11 +574,11 @@
               <w:spacing w:after="0" w:line="240" w:lineRule="auto"/>
               <w:jc w:val="right"/>
             </w:pPr>
-            <w:bookmarkStart w:id="1" w:name="__DdeLink__1180_1398964937"/>
+            <w:bookmarkStart w:id="0" w:name="__DdeLink__1180_1398964937"/>
             <w:r>
               <w:t>$</w:t>
             </w:r>
-            <w:bookmarkEnd w:id="1"/>
+            <w:bookmarkEnd w:id="0"/>
             <w:r>
               <w:t>{{ ‘{:,.0f}’.format(WUIC) }}</w:t>
             </w:r>
@@ -2226,6 +2203,8 @@
             <w:pPr>
               <w:spacing w:after="0" w:line="240" w:lineRule="auto"/>
             </w:pPr>
+            <w:bookmarkStart w:id="1" w:name="_GoBack"/>
+            <w:bookmarkEnd w:id="1"/>
             <w:r>
               <w:t xml:space="preserve">{{ paysAC </w:t>
             </w:r>
@@ -3294,7 +3273,7 @@
         </mc:Choice>
         <mc:Fallback>
           <w:pict>
-            <v:line w14:anchorId="0141DF08" id="Straight Connector 1" o:spid="_x0000_s1026" style="position:absolute;z-index:-503316475;visibility:visible;mso-wrap-style:square;mso-wrap-distance-left:0;mso-wrap-distance-top:0;mso-wrap-distance-right:0;mso-wrap-distance-bottom:0;mso-position-horizontal:absolute;mso-position-horizontal-relative:text;mso-position-vertical:absolute;mso-position-vertical-relative:text" from="-1.05pt,-7.65pt" to="521.4pt,-7.55pt" o:gfxdata="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" strokecolor="#4a7ebb"/>
+            <v:line w14:anchorId="31FD305F" id="Straight Connector 1" o:spid="_x0000_s1026" style="position:absolute;z-index:-503316475;visibility:visible;mso-wrap-style:square;mso-wrap-distance-left:0;mso-wrap-distance-top:0;mso-wrap-distance-right:0;mso-wrap-distance-bottom:0;mso-position-horizontal:absolute;mso-position-horizontal-relative:text;mso-position-vertical:absolute;mso-position-vertical-relative:text" from="-1.05pt,-7.65pt" to="521.4pt,-7.55pt" o:gfxdata="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" strokecolor="#4a7ebb"/>
           </w:pict>
         </mc:Fallback>
       </mc:AlternateContent>
@@ -3341,7 +3320,7 @@
         <w:rFonts w:ascii="Cambria" w:eastAsia="PMingLiU" w:hAnsi="Cambria"/>
         <w:noProof/>
       </w:rPr>
-      <w:t>2</w:t>
+      <w:t>3</w:t>
     </w:r>
     <w:r>
       <w:rPr>
@@ -4550,7 +4529,7 @@
 </file>
 
 <file path=customXml/itemProps1.xml><?xml version="1.0" encoding="utf-8"?>
-<ds:datastoreItem xmlns:ds="http://schemas.openxmlformats.org/officeDocument/2006/customXml" ds:itemID="{2DE9A9BC-1280-47E9-864D-D164A13676A5}">
+<ds:datastoreItem xmlns:ds="http://schemas.openxmlformats.org/officeDocument/2006/customXml" ds:itemID="{2D094089-55EE-4CDF-B341-0E6AE16329B1}">
   <ds:schemaRefs>
     <ds:schemaRef ds:uri="http://schemas.openxmlformats.org/officeDocument/2006/bibliography"/>
   </ds:schemaRefs>

</xml_diff>